<commit_message>
Incremental updates, new files
</commit_message>
<xml_diff>
--- a/data/Georgia/overlay.docx
+++ b/data/Georgia/overlay.docx
@@ -11,9 +11,25 @@
           <w:noProof/>
         </w:rPr>
         <w:drawing>
-          <wp:inline distT="0" distB="0" distL="0" distR="0" wp14:anchorId="3661BDF5" wp14:editId="4B6A0BAE">
-            <wp:extent cx="5844209" cy="1686560"/>
+          <wp:anchor distT="0" distB="0" distL="114300" distR="114300" simplePos="0" relativeHeight="251659264" behindDoc="1" locked="0" layoutInCell="1" allowOverlap="1" wp14:anchorId="3661BDF5" wp14:editId="5ED341FA">
+            <wp:simplePos x="0" y="0"/>
+            <wp:positionH relativeFrom="column">
+              <wp:posOffset>0</wp:posOffset>
+            </wp:positionH>
+            <wp:positionV relativeFrom="paragraph">
+              <wp:posOffset>184150</wp:posOffset>
+            </wp:positionV>
+            <wp:extent cx="5843905" cy="1686560"/>
             <wp:effectExtent l="0" t="0" r="0" b="2540"/>
+            <wp:wrapTight wrapText="bothSides">
+              <wp:wrapPolygon edited="0">
+                <wp:start x="0" y="0"/>
+                <wp:lineTo x="0" y="21470"/>
+                <wp:lineTo x="21546" y="21470"/>
+                <wp:lineTo x="21546" y="0"/>
+                <wp:lineTo x="0" y="0"/>
+              </wp:wrapPolygon>
+            </wp:wrapTight>
             <wp:docPr id="3" name="Picture 3" descr="A picture containing large, blue, water, man&#10;&#10;Description automatically generated"/>
             <wp:cNvGraphicFramePr>
               <a:graphicFrameLocks xmlns:a="http://schemas.openxmlformats.org/drawingml/2006/main" noChangeAspect="1"/>
@@ -40,7 +56,7 @@
                   <pic:spPr>
                     <a:xfrm>
                       <a:off x="0" y="0"/>
-                      <a:ext cx="5850594" cy="1688403"/>
+                      <a:ext cx="5843905" cy="1686560"/>
                     </a:xfrm>
                     <a:prstGeom prst="rect">
                       <a:avLst/>
@@ -49,23 +65,42 @@
                 </pic:pic>
               </a:graphicData>
             </a:graphic>
-          </wp:inline>
+            <wp14:sizeRelH relativeFrom="page">
+              <wp14:pctWidth>0</wp14:pctWidth>
+            </wp14:sizeRelH>
+            <wp14:sizeRelV relativeFrom="page">
+              <wp14:pctHeight>0</wp14:pctHeight>
+            </wp14:sizeRelV>
+          </wp:anchor>
         </w:drawing>
       </w:r>
     </w:p>
     <w:p/>
     <w:p>
       <w:r>
-        <w:t>5-5</w:t>
-      </w:r>
-      <w:r>
         <w:rPr>
           <w:noProof/>
         </w:rPr>
         <w:drawing>
-          <wp:inline distT="0" distB="0" distL="0" distR="0" wp14:anchorId="0A79F390" wp14:editId="281A53A5">
-            <wp:extent cx="5943600" cy="2047875"/>
-            <wp:effectExtent l="0" t="0" r="0" b="0"/>
+          <wp:anchor distT="0" distB="0" distL="114300" distR="114300" simplePos="0" relativeHeight="251658240" behindDoc="1" locked="0" layoutInCell="1" allowOverlap="1" wp14:anchorId="0A79F390" wp14:editId="22056853">
+            <wp:simplePos x="0" y="0"/>
+            <wp:positionH relativeFrom="column">
+              <wp:posOffset>-227965</wp:posOffset>
+            </wp:positionH>
+            <wp:positionV relativeFrom="paragraph">
+              <wp:posOffset>161290</wp:posOffset>
+            </wp:positionV>
+            <wp:extent cx="6393180" cy="2056130"/>
+            <wp:effectExtent l="0" t="0" r="0" b="1270"/>
+            <wp:wrapTight wrapText="bothSides">
+              <wp:wrapPolygon edited="0">
+                <wp:start x="0" y="0"/>
+                <wp:lineTo x="0" y="21480"/>
+                <wp:lineTo x="21540" y="21480"/>
+                <wp:lineTo x="21540" y="0"/>
+                <wp:lineTo x="0" y="0"/>
+              </wp:wrapPolygon>
+            </wp:wrapTight>
             <wp:docPr id="2" name="Picture 2" descr="A picture containing sitting, large, monitor, blue&#10;&#10;Description automatically generated"/>
             <wp:cNvGraphicFramePr>
               <a:graphicFrameLocks xmlns:a="http://schemas.openxmlformats.org/drawingml/2006/main" noChangeAspect="1"/>
@@ -79,6 +114,7 @@
                   </pic:nvPicPr>
                   <pic:blipFill>
                     <a:blip r:embed="rId5" cstate="print">
+                      <a:alphaModFix amt="57000"/>
                       <a:extLst>
                         <a:ext uri="{28A0092B-C50C-407E-A947-70E740481C1C}">
                           <a14:useLocalDpi xmlns:a14="http://schemas.microsoft.com/office/drawing/2010/main" val="0"/>
@@ -92,7 +128,7 @@
                   <pic:spPr>
                     <a:xfrm>
                       <a:off x="0" y="0"/>
-                      <a:ext cx="5943600" cy="2047875"/>
+                      <a:ext cx="6393180" cy="2056130"/>
                     </a:xfrm>
                     <a:prstGeom prst="rect">
                       <a:avLst/>
@@ -101,20 +137,34 @@
                 </pic:pic>
               </a:graphicData>
             </a:graphic>
-          </wp:inline>
+            <wp14:sizeRelH relativeFrom="page">
+              <wp14:pctWidth>0</wp14:pctWidth>
+            </wp14:sizeRelH>
+            <wp14:sizeRelV relativeFrom="page">
+              <wp14:pctHeight>0</wp14:pctHeight>
+            </wp14:sizeRelV>
+          </wp:anchor>
         </w:drawing>
       </w:r>
       <w:r>
-        <w:t>5-7</w:t>
+        <w:t>5-55-7</w:t>
       </w:r>
       <w:r>
         <w:rPr>
           <w:noProof/>
         </w:rPr>
         <w:drawing>
-          <wp:inline distT="0" distB="0" distL="0" distR="0" wp14:anchorId="78735D99" wp14:editId="01373E00">
+          <wp:anchor distT="0" distB="0" distL="114300" distR="114300" simplePos="0" relativeHeight="251660288" behindDoc="1" locked="0" layoutInCell="1" allowOverlap="1" wp14:anchorId="78735D99" wp14:editId="16121A92">
+            <wp:simplePos x="0" y="0"/>
+            <wp:positionH relativeFrom="column">
+              <wp:posOffset>0</wp:posOffset>
+            </wp:positionH>
+            <wp:positionV relativeFrom="paragraph">
+              <wp:posOffset>187325</wp:posOffset>
+            </wp:positionV>
             <wp:extent cx="5943600" cy="1962150"/>
             <wp:effectExtent l="0" t="0" r="0" b="6350"/>
+            <wp:wrapNone/>
             <wp:docPr id="1" name="Picture 1" descr="A picture containing blue, flying, large, water&#10;&#10;Description automatically generated"/>
             <wp:cNvGraphicFramePr>
               <a:graphicFrameLocks xmlns:a="http://schemas.openxmlformats.org/drawingml/2006/main" noChangeAspect="1"/>
@@ -150,7 +200,13 @@
                 </pic:pic>
               </a:graphicData>
             </a:graphic>
-          </wp:inline>
+            <wp14:sizeRelH relativeFrom="page">
+              <wp14:pctWidth>0</wp14:pctWidth>
+            </wp14:sizeRelH>
+            <wp14:sizeRelV relativeFrom="page">
+              <wp14:pctHeight>0</wp14:pctHeight>
+            </wp14:sizeRelV>
+          </wp:anchor>
         </w:drawing>
       </w:r>
     </w:p>

</xml_diff>